<commit_message>
Level 2 first working prototype
</commit_message>
<xml_diff>
--- a/backend/output_docs/Bescheid.docx
+++ b/backend/output_docs/Bescheid.docx
@@ -4,75 +4,66 @@
   <w:body>
     <w:p>
       <w:r>
+        <w:t>Einleitung:</w:t>
+        <w:br/>
+        <w:br/>
         <w:t>Landratsamt Ortenaukreis</w:t>
-        <w:br/>
         <w:br/>
         <w:t>Herrn Franz Konrad</w:t>
         <w:br/>
         <w:t>Sachbearbeiter</w:t>
         <w:br/>
         <w:br/>
-        <w:t>Reparaturanordnung für Ihr Fachwerkhaus in Neuried, Lange Straße 12</w:t>
+        <w:t>Reparatur Ihres Fachwerkhauses in Neuried, Lange Straße 12</w:t>
         <w:br/>
         <w:br/>
         <w:t>Sehr geehrter Herr Konrad,</w:t>
         <w:br/>
         <w:br/>
-        <w:t>es ergeht folgender Bescheid:</w:t>
+        <w:t>hiermit ergeht folgender Bescheid:</w:t>
         <w:br/>
         <w:br/>
-        <w:t>1. Sie sind verpflichtet, Ihr Fachwerkhaus mit Biberschwanz-Dachziegeln zu reparieren.</w:t>
+        <w:t>Tenor:</w:t>
         <w:br/>
         <w:br/>
-        <w:t>2. Wir ordnen die sofortige Vollziehung dieser Maßnahme an.</w:t>
+        <w:t>1. Sie sind verpflichtet, das Fachwerkhausdach mit Biberschwanz-Dachziegeln zu reparieren.</w:t>
+        <w:br/>
+        <w:t>2. Die Reparaturanordnung ist sofort vollziehbar.</w:t>
         <w:br/>
         <w:br/>
         <w:t>Begründung:</w:t>
         <w:br/>
         <w:br/>
-        <w:t>Sie sind als Forstrat zusammen mit Ihrem Bruder, dem Studenten Georg Konrad, Eigentümer des o.g. Fachwerkhauses. Ihr Haus stammt aus dem Jahre 1865. Das Haus hat die für die damalige Bauweise charakteristischen Wetterdächer sowie die typischen, vorragenden Balkenköpfe an den Erdgeschossbalken. Es ist mit den seinerzeit üblichen Biberschwanz-Dachziegeln gedeckt. Das Fachwerkhaus gehört zu den wenigen voll erhaltenen Exemplaren seiner Art am Oberrhein.</w:t>
+        <w:t>Sie sind als Forstrat zusammen mit Ihrem Bruder, dem Studenten Georg Konrad, Eigentümer des o.g. Fachwerkhauses. Das Haus stammt aus dem Jahre 1865 und gehört zu den wenigen voll erhaltenen Exemplaren seiner Art am Oberrhein. Durch einen Sturm wurden ca. 50 Biberschwanz-Dachziegel abgedeckt, wodurch das Fachwerkhausdach beschädigt wurde.</w:t>
         <w:br/>
         <w:br/>
-        <w:t>Durch einen Sturm wurden ca. 50 Biberschwanz-Dachziegel abgedeckt. Die Reparaturanordnung stützt sich auf § 1 Abs. 1 in Verbindung mit § 7 Abs. 1 Denkmalschutzgesetz (DSchG). Danach können wir Maßnahmen anordnen, wenn ein Kulturdenkmal gefährdet ist.</w:t>
+        <w:t>Das Fachwerkhaus ist ein Kulturdenkmal, da es nach § 2 Abs. 1 DSchG ein öffentliches Erhaltungsinteresse aus heimatgeschichtlichen Gründen gibt. Das Kulturdenkmal ist gefährdet, da durch das beeinträchtigte Erscheinungsbild bereits ein Schaden entstanden ist.</w:t>
         <w:br/>
         <w:br/>
-        <w:t>Das Fachwerkhaus ist ein Kulturdenkmal. Es besteht nämlich nach § 2 Abs. 1 DSchG an dem Fachwerkhaus ein öffentliches Erhaltungsinteresse aus heimatgeschichtlichen Gründen. Das Haus stammt aus dem Jahr 1865 und hat die für die damalige Bauweise charakteristischen Wetterdächer sowie die typischen, vorragenden Balkenköpfe an den Erdgeschossbalken und ist mit den seinerzeit üblichen Biberschwanz-Dachziegeln gedeckt.</w:t>
+        <w:t>Die Reparaturanordnung stützt sich auf § 1 Abs. 1 in Verbindung mit § 7 Abs. 1 DSchG. Danach können wir Maßnahmen anordnen, wenn ein Kulturdenkmal gefährdet ist. Die Anordnung der BSD ist verhältnismäßig und ermessensgerecht, da eine kostengünstigere Reparatur mit Eternitplatten nicht geeignet ist, die Denkmalanforderungen zu erfüllen. Der Vorteil für die Allgemeinheit durch die Ansehnlichkeit des Denkmals rechtfertigt den finanziellen Nachteil für den Eigentümer (F.K.).</w:t>
         <w:br/>
         <w:br/>
-        <w:t>Das Kulturdenkmal ist gefährdet, da durch das beeinträchtigte Erscheinungsbild bereits ein Schaden entstanden ist. Der Sturm hat ca. 50 Biberschwanz-Dachziegel abgedeckt.</w:t>
+        <w:t>Als Pflichtige kommen sowohl F.K als auch G.K in Betracht. F.K könnte pflichtig sein sinngemäß § 7 Abs. 1 Satz 1 DSchG und § 7 PolG, da er Eigentümer einer Sache ist, von deren Zustand eine Gefahr ausgeht. Der G.K ist ebenfalls Eigentümer des Fachwerkhauses und somit nach denselben Vorschriften pflichtig.</w:t>
         <w:br/>
         <w:br/>
-        <w:t>Sie sind verpflichtet, die Reparatur durchzuführen. Das ergibt sich aus § 7 Polizeigesetz (PolG), da Sie Eigentümer des Fachwerkhauses sind, von dem eine Gefährdung des Denkmals ausgeht. Ebenfalls nach denselben Vorschriften verpflichtet ist Ihr Bruder Georg Konrad, da dieser ebenfalls Eigentümer ist. Als Forstrat sind Sie leistungsfähiger als Ihr Bruder Georg und sind deshalb verpflichtet, die Kosten zu tragen.</w:t>
-        <w:br/>
-        <w:br/>
-        <w:t>Die Anordnung, das Dach mit Biberschwanz-Dachziegeln zu reparieren, ist angemessen, um die Ansehnlichkeit des Denkmals wiederherzustellen. Diese Anordnung ist auch erforderlich, da es kein milderes, gleich geeignetes Mittel gibt. Ethanitplatten wären zwar kostengünstiger, könnten aber nicht die Ansehnlichkeit wiederherstellen. Schließlich ist die Reparaturanordnung auch angemessen.</w:t>
-        <w:br/>
-        <w:br/>
-        <w:t>Ihr Nachteil steht nicht außer Verhältnis zu den Vorteilen für die Allgemeinheit. Das Interesse am Erhalt des Denkmals gewichtet durch Art. 3 C Landes Verfassung überwiegt Ihr Interesse bezüglich finanzieller Belastung und der Eigentumsrechte gewichtet durch Art. 14 GG.</w:t>
-        <w:br/>
-        <w:br/>
-        <w:t>Die Durchführung der Maßnahme ist Ihnen auch ohne die Mitwirkung Ihres Bruders Georg möglich, wodurch keine privatrechtliche Unmöglichkeit besteht.</w:t>
-        <w:br/>
-        <w:br/>
-        <w:t>Als Rechtsgrundlage für die Anordnung dient § 80 Abs. 2 Satz 1 Nr. 4. Landesverwaltungsverfahrensgesetz.</w:t>
-        <w:br/>
-        <w:br/>
-        <w:t>Die sofortige Vollziehung der Reparaturanordnung kann angeordnet werden, wenn ein besonderes öffentliches Interesse an der baldigen Realisierung der Reparaturanordnung besteht und dieses Ihr Interesse an der aufschiebenden Wirkung seines Rechtsbehelfs übersteigt. Ein öffentliches Interesse besteht darin, dass ohne eine Reparatur Regenwasser in das Haus eindringt, welches das Haus beschädigt. Durch das Eindringen des Regenwassers kann es zu Schimmelbildung kommen und die Reparaturkosten werden sich demnach mit der Zeit erhöhen. In Ihrem Interesse steht Ihre finanzielle Lage, welche sich allerding bei einer Verzögerung von Reparaturarbeiten, verschlechtern würde.</w:t>
+        <w:t>Es besteht keine Problematik im Sinne des § 21 LVwVfg. Nach §3 Abs. 4 DSchG muss das Landesamt für Denkmalpflege angehört werden. Nach § 28 Abs. 1 LVwVfG ist F.K und G.K die Gelegenheit zur Äußerung zu geben.</w:t>
         <w:br/>
         <w:br/>
         <w:t>Rechtsbehelfsbelehrung:</w:t>
         <w:br/>
         <w:br/>
-        <w:t>Gegen die Dachdeckungsanordnung können Sie innerhalb eines Monats nach Bekanntgabe bei dem Landratsamt Ortenaukreis, Badstraße 22, 77652 Offenburg Widerspruch einlegen. (§37 (6) LVwVfG (§70 VwGO))</w:t>
+        <w:t>Gegen die Dachdeckungsanordnung können Sie innerhalb eines Monats nach Bekanntgabe bei dem Landratsamt Ortenaukreis, Badstraße 22, 77652 Offenburg Widerspruch einlegen. Gegen die Anordnung der sofortigen Vollziehung können Sie den Antrag auf Wiederherstellung der aufschiebenden Wirkung beim Verwaltungsgericht Freiburg, Herbstburgerstraße 115, 79104 Freiburg stellen.</w:t>
         <w:br/>
         <w:br/>
-        <w:t>Gegen die Anordnung der sofortigen Vollziehung können Sie den Antrag auf Wiederherstellung der aufschiebenden Wirkung beim Verwaltungsgericht Freiburg, Herbstburgerstraße 115, 79104 Freiburg stellen. (§ 80 Abs. 5 VwGO)</w:t>
+        <w:t>Unterschrift mit Grußformel:</w:t>
         <w:br/>
         <w:br/>
         <w:t>Mit freundlichen Grüßen</w:t>
         <w:br/>
         <w:br/>
-        <w:t>[Unterschrift]</w:t>
+        <w:t>Landratsamt Ortenaukreis</w:t>
+        <w:br/>
+        <w:t>Sachbearbeiter</w:t>
       </w:r>
     </w:p>
     <w:sectPr>

</xml_diff>

<commit_message>
prototype for jour fix
</commit_message>
<xml_diff>
--- a/backend/output_docs/Bescheid.docx
+++ b/backend/output_docs/Bescheid.docx
@@ -6,64 +6,47 @@
       <w:r>
         <w:t>Einleitung:</w:t>
         <w:br/>
-        <w:br/>
-        <w:t>Landratsamt Ortenaukreis</w:t>
-        <w:br/>
-        <w:t>Herrn Franz Konrad</w:t>
-        <w:br/>
-        <w:t>Sachbearbeiter</w:t>
-        <w:br/>
-        <w:br/>
-        <w:t>Reparatur Ihres Fachwerkhauses in Neuried, Lange Straße 12</w:t>
-        <w:br/>
-        <w:br/>
         <w:t>Sehr geehrter Herr Konrad,</w:t>
         <w:br/>
         <w:br/>
-        <w:t>hiermit ergeht folgender Bescheid:</w:t>
+        <w:t>nach Prüfung des Sachverhalts und unter Berücksichtigung der rechtlichen Voraussetzungen ergeht folgender Bescheid:</w:t>
         <w:br/>
         <w:br/>
         <w:t>Tenor:</w:t>
         <w:br/>
-        <w:br/>
-        <w:t>1. Sie sind verpflichtet, das Fachwerkhausdach mit Biberschwanz-Dachziegeln zu reparieren.</w:t>
+        <w:t>1. Sie sind verpflichtet, das Fachwerkhaus in Neuried, Lange Straße 12, mit Biberschwanz-Dachziegeln zu reparieren.</w:t>
         <w:br/>
         <w:t>2. Die Reparaturanordnung ist sofort vollziehbar.</w:t>
         <w:br/>
         <w:br/>
         <w:t>Begründung:</w:t>
         <w:br/>
-        <w:br/>
-        <w:t>Sie sind als Forstrat zusammen mit Ihrem Bruder, dem Studenten Georg Konrad, Eigentümer des o.g. Fachwerkhauses. Das Haus stammt aus dem Jahre 1865 und gehört zu den wenigen voll erhaltenen Exemplaren seiner Art am Oberrhein. Durch einen Sturm wurden ca. 50 Biberschwanz-Dachziegel abgedeckt, wodurch das Fachwerkhausdach beschädigt wurde.</w:t>
+        <w:t>Das Fachwerkhaus ist ein Kulturdenkmal im Sinne von § 2 Abs. 1 DSchG, da dessen Erhaltung aus heimatgeschichtlichen Gründen ein öffentliches Interesse besteht. Durch den Sturm wurden ca. 50 Biberschwanz-Dachziegel abgedeckt, wodurch eine Gefährdung des Denkmals vorliegt.</w:t>
         <w:br/>
         <w:br/>
-        <w:t>Das Fachwerkhaus ist ein Kulturdenkmal, da es nach § 2 Abs. 1 DSchG ein öffentliches Erhaltungsinteresse aus heimatgeschichtlichen Gründen gibt. Das Kulturdenkmal ist gefährdet, da durch das beeinträchtigte Erscheinungsbild bereits ein Schaden entstanden ist.</w:t>
+        <w:t>Als Pflichtige kommen sowohl Sie als auch Ihr Bruder Georg Konrad in Betracht. Sie sind nach § 7 Abs. 1 Satz 1 DSchG und § 7 PolG als Eigentümer des Fachwerkhauses verpflichtet, von dem eine Gefahr ausgeht. Ihr Bruder Georg Konrad ist ebenfalls Eigentümer des Fachwerkhauses und somit nach denselben Vorschriften pflichtig.</w:t>
         <w:br/>
         <w:br/>
-        <w:t>Die Reparaturanordnung stützt sich auf § 1 Abs. 1 in Verbindung mit § 7 Abs. 1 DSchG. Danach können wir Maßnahmen anordnen, wenn ein Kulturdenkmal gefährdet ist. Die Anordnung der BSD ist verhältnismäßig und ermessensgerecht, da eine kostengünstigere Reparatur mit Eternitplatten nicht geeignet ist, die Denkmalanforderungen zu erfüllen. Der Vorteil für die Allgemeinheit durch die Ansehnlichkeit des Denkmals rechtfertigt den finanziellen Nachteil für den Eigentümer (F.K.).</w:t>
+        <w:t>Die Anordnung der BSD ist verhältnismäßig und ermessensgerecht, da eine kostengünstigere Reparatur mit Eternitplatten nicht geeignet ist, die Denkmalanforderungen zu erfüllen. Der Vorteil für die Allgemeinheit durch die Ansehnlichkeit des Denkmals rechtfertigt den finanziellen Nachteil für den Eigentümer.</w:t>
         <w:br/>
         <w:br/>
-        <w:t>Als Pflichtige kommen sowohl F.K als auch G.K in Betracht. F.K könnte pflichtig sein sinngemäß § 7 Abs. 1 Satz 1 DSchG und § 7 PolG, da er Eigentümer einer Sache ist, von deren Zustand eine Gefahr ausgeht. Der G.K ist ebenfalls Eigentümer des Fachwerkhauses und somit nach denselben Vorschriften pflichtig.</w:t>
+        <w:t>Eine privatrechtliche Unmöglichkeit liegt nicht vor, da Sie ohne die Mitwirkung Ihres Bruders handeln können und die Maßnahme als notwendige Erhaltungsmaßnahme anzusehen ist.</w:t>
         <w:br/>
         <w:br/>
-        <w:t>Es besteht keine Problematik im Sinne des § 21 LVwVfg. Nach §3 Abs. 4 DSchG muss das Landesamt für Denkmalpflege angehört werden. Nach § 28 Abs. 1 LVwVfG ist F.K und G.K die Gelegenheit zur Äußerung zu geben.</w:t>
+        <w:t>Die Anordnung ist bestimmt genug formuliert und entspricht den formellen Voraussetzungen.</w:t>
         <w:br/>
         <w:br/>
         <w:t>Rechtsbehelfsbelehrung:</w:t>
         <w:br/>
-        <w:br/>
-        <w:t>Gegen die Dachdeckungsanordnung können Sie innerhalb eines Monats nach Bekanntgabe bei dem Landratsamt Ortenaukreis, Badstraße 22, 77652 Offenburg Widerspruch einlegen. Gegen die Anordnung der sofortigen Vollziehung können Sie den Antrag auf Wiederherstellung der aufschiebenden Wirkung beim Verwaltungsgericht Freiburg, Herbstburgerstraße 115, 79104 Freiburg stellen.</w:t>
+        <w:t>Gegen die Dachdeckungsanordnung können Sie innerhalb eines Monats nach Bekanntgabe Widerspruch einlegen (§ 37 Abs. 6 LVwVfG, § 70 VwGO). Gegen die Anordnung der sofortigen Vollziehung können Sie den Antrag auf Wiederherstellung der aufschiebenden Wirkung beim Verwaltungsgericht stellen (§ 80 Abs. 5 VwGO).</w:t>
         <w:br/>
         <w:br/>
         <w:t>Unterschrift mit Grußformel:</w:t>
         <w:br/>
-        <w:br/>
-        <w:t>Mit freundlichen Grüßen</w:t>
+        <w:t>Mit freundlichen Grüßen,</w:t>
         <w:br/>
         <w:br/>
-        <w:t>Landratsamt Ortenaukreis</w:t>
-        <w:br/>
-        <w:t>Sachbearbeiter</w:t>
+        <w:t>[Name des Sachbearbeiters]</w:t>
       </w:r>
     </w:p>
     <w:sectPr>

</xml_diff>

<commit_message>
status after jour fix presentation
</commit_message>
<xml_diff>
--- a/backend/output_docs/Bescheid.docx
+++ b/backend/output_docs/Bescheid.docx
@@ -9,36 +9,48 @@
         <w:t>Sehr geehrter Herr Konrad,</w:t>
         <w:br/>
         <w:br/>
-        <w:t>nach Prüfung des Sachverhalts und unter Berücksichtigung der rechtlichen Voraussetzungen ergeht folgender Bescheid:</w:t>
+        <w:t>nach § 1 Abs. 1 in Verbindung mit § 7 Abs. 1 Satz 1 DSchG ordnen wir die Reparatur Ihres Fachwerkhauses in Neuried an. Hiermit erhalten Sie den Bescheid über die Reparaturanordnung.</w:t>
         <w:br/>
         <w:br/>
         <w:t>Tenor:</w:t>
         <w:br/>
-        <w:t>1. Sie sind verpflichtet, das Fachwerkhaus in Neuried, Lange Straße 12, mit Biberschwanz-Dachziegeln zu reparieren.</w:t>
+        <w:t>1. Sie haben Ihr Fachwerkhaus mit Biberschwanzdachziegeln zu reparieren.</w:t>
         <w:br/>
-        <w:t>2. Die Reparaturanordnung ist sofort vollziehbar.</w:t>
+        <w:t>2. Wir ordnen die sofortige Vollziehung dieser Maßnahme an.</w:t>
         <w:br/>
         <w:br/>
         <w:t>Begründung:</w:t>
         <w:br/>
-        <w:t>Das Fachwerkhaus ist ein Kulturdenkmal im Sinne von § 2 Abs. 1 DSchG, da dessen Erhaltung aus heimatgeschichtlichen Gründen ein öffentliches Interesse besteht. Durch den Sturm wurden ca. 50 Biberschwanz-Dachziegel abgedeckt, wodurch eine Gefährdung des Denkmals vorliegt.</w:t>
+        <w:t>Sie sind als Forstrat zusammen mit Ihrem Bruder, dem Studenten Georg Konrad, Eigentümer des o.g. Fachwerkhauses. Ihr Haus stammt aus dem Jahre 1865. Das Haus hat die für die damalige Bauweise charakteristischen Wetterdächer sowie die typischen, vorragenden Balkenköpfe an den Erdgeschossbalken. Es ist mit den seinerzeit üblichen Biberschwanz-Dachziegeln gedeckt. Das Fachwerkhaus gehört zu den wenigen voll erhaltenen Exemplaren seiner Art am Oberrhein.</w:t>
         <w:br/>
         <w:br/>
-        <w:t>Als Pflichtige kommen sowohl Sie als auch Ihr Bruder Georg Konrad in Betracht. Sie sind nach § 7 Abs. 1 Satz 1 DSchG und § 7 PolG als Eigentümer des Fachwerkhauses verpflichtet, von dem eine Gefahr ausgeht. Ihr Bruder Georg Konrad ist ebenfalls Eigentümer des Fachwerkhauses und somit nach denselben Vorschriften pflichtig.</w:t>
+        <w:t>Durch einen Sturm wurden ca. 50 Biberschwanz-Dachziegel abgedeckt. Die Reparaturanordnung stützt sich auf § 1 Abs. 1 in Verbindung mit § 7 Abs. 1 Satz 1 DSchG. Danach können wir Maßnahmen anordnen, wenn ein Kulturdenkmal gefährdet ist.</w:t>
         <w:br/>
         <w:br/>
-        <w:t>Die Anordnung der BSD ist verhältnismäßig und ermessensgerecht, da eine kostengünstigere Reparatur mit Eternitplatten nicht geeignet ist, die Denkmalanforderungen zu erfüllen. Der Vorteil für die Allgemeinheit durch die Ansehnlichkeit des Denkmals rechtfertigt den finanziellen Nachteil für den Eigentümer.</w:t>
+        <w:t>Das Fachwerkhaus ist ein Kulturdenkmal. Es besteht nämlich nach § 2 Abs. 1 DSchG an dem Fachwerkhaus ein öffentliches Erhaltungsinteresse aus heimatgeschichtlichen Gründen. Das Haus stammt aus dem Jahr 1865 und hat die für die damalige Bauweise charakteristischen Wetterdächer sowie die typischen, vorragenden Balkenköpfe an den Erdgeschossbalken und ist mit den seinerzeit üblichen Biberschwanz-Dachziegeln gedeckt.</w:t>
         <w:br/>
         <w:br/>
-        <w:t>Eine privatrechtliche Unmöglichkeit liegt nicht vor, da Sie ohne die Mitwirkung Ihres Bruders handeln können und die Maßnahme als notwendige Erhaltungsmaßnahme anzusehen ist.</w:t>
+        <w:t>Das Kulturdenkmal ist gefährdet, da durch das beeinträchtigte Erscheinungsbild bereits ein Schaden entstanden ist. Der Sturm hat ca. 50 Biberschwanz-Dachziegel abgedeckt.</w:t>
         <w:br/>
         <w:br/>
-        <w:t>Die Anordnung ist bestimmt genug formuliert und entspricht den formellen Voraussetzungen.</w:t>
+        <w:t>Sie sind verpflichtet, die Reparatur durchzuführen. Das ergibt sich aus § 7 Polizeigesetz (PolG), da Sie Eigentümer des Fachwerkhauses sind, von dem eine Gefährdung des Denkmals ausgeht. Ebenfalls nach denselben Vorschriften verpflichtet ist Ihr Bruder Georg Konrad, da dieser ebenfalls Eigentümer ist. Als Forstrat sind Sie leistungsfähiger als Ihr Bruder Georg und sind deshalb verpflichtet, die Kosten zu tragen.</w:t>
+        <w:br/>
+        <w:br/>
+        <w:t>Die Anordnung das Dach mit Biberschwanz-Dachziegeln zu reparieren ist angemessen, um die Ansehnlichkeit des Denkmals wiederherzustellen. Diese Anordnung ist auch erforderlich, da es kein milderes gleichgeeignetes Mittel gibt. Ethanitplatten wären zwar kostengünstiger, könnten aber nicht die Ansehnlichkeit wiederherstellen. Schließlich ist die Reparaturanordnung auch angemessen.</w:t>
+        <w:br/>
+        <w:br/>
+        <w:t>Ihr Nachteil steht nicht außer Verhältnis zu den Vorteilen für die Allgemeinheit. Das Interesse am Erhalt des Denkmals gewichtet durch Art. 3 C Landes Verfassung überwiegt Ihr Interesse bezüglich finanzieller Belastung und der Eigentumsrechte gewichtet durch Art. 14 GG.</w:t>
+        <w:br/>
+        <w:br/>
+        <w:t>Die Durchführung der Maßnahme ist Ihnen auch ohne die Mitwirkung Ihres Bruders Georg möglich. An sich hätte er als Miterbe nach § 2038 BGB mitzubestimmen, weil es sich bei der Reparaturanordnung jedoch um eine Notmaßnahme handelt, ist diese Mitbestimmung nicht notwendig. Im Hinblick auf den Verkaufswert des Fachwerkhauses ist es als Notmaßnahme wirtschaftlich vernünftig, das Dach mit Biberschwanz-Dachziegeln zu reparieren.</w:t>
         <w:br/>
         <w:br/>
         <w:t>Rechtsbehelfsbelehrung:</w:t>
         <w:br/>
-        <w:t>Gegen die Dachdeckungsanordnung können Sie innerhalb eines Monats nach Bekanntgabe Widerspruch einlegen (§ 37 Abs. 6 LVwVfG, § 70 VwGO). Gegen die Anordnung der sofortigen Vollziehung können Sie den Antrag auf Wiederherstellung der aufschiebenden Wirkung beim Verwaltungsgericht stellen (§ 80 Abs. 5 VwGO).</w:t>
+        <w:t>Gegen die Dachdeckungsanordnung können Sie innerhalb eines Monats nach Bekanntgabe bei dem Landratsamt Ortenaukreis, Badstraße 22, 77652 Offenburg Widerspruch einlegen. (§37 (6) LVwVfG (§70 VwGO))</w:t>
+        <w:br/>
+        <w:br/>
+        <w:t>Gegen die Anordnung der sofortigen Vollziehung können Sie den Antrag auf Wiederherstellung der aufschiebenden Wirkung beim Verwaltungsgericht Freiburg, Herbstburgerstraße 115, 79104 Freiburg stellen. (§ 80 Abs. 5 VwGO)</w:t>
         <w:br/>
         <w:br/>
         <w:t>Unterschrift mit Grußformel:</w:t>
@@ -46,7 +58,7 @@
         <w:t>Mit freundlichen Grüßen,</w:t>
         <w:br/>
         <w:br/>
-        <w:t>[Name des Sachbearbeiters]</w:t>
+        <w:t>[Name des Mitarbeiters]</w:t>
       </w:r>
     </w:p>
     <w:sectPr>

</xml_diff>

<commit_message>
Todo für bescheid bearbeiten
</commit_message>
<xml_diff>
--- a/backend/output_docs/Bescheid.docx
+++ b/backend/output_docs/Bescheid.docx
@@ -6,59 +6,47 @@
       <w:r>
         <w:t>Einleitung:</w:t>
         <w:br/>
-        <w:t>Sehr geehrter Herr Konrad,</w:t>
+        <w:br/>
+        <w:t>Sehr geehrter Herr Graeter,</w:t>
         <w:br/>
         <w:br/>
-        <w:t>nach § 1 Abs. 1 in Verbindung mit § 7 Abs. 1 Satz 1 DSchG ordnen wir die Reparatur Ihres Fachwerkhauses in Neuried an. Hiermit erhalten Sie den Bescheid über die Reparaturanordnung.</w:t>
+        <w:t>Sie haben einen Antrag auf Erteilung einer Erlaubnis für eine Musikkneipe in den Räumen der ehemaligen Gaststätte "Walfisch" in Kehl gestellt. Nach Prüfung des Sachverhalts und der rechtlichen Voraussetzungen wird Ihnen hiermit die Erlaubnis unter bestimmten Bedingungen erteilt.</w:t>
         <w:br/>
         <w:br/>
         <w:t>Tenor:</w:t>
         <w:br/>
-        <w:t>1. Sie haben Ihr Fachwerkhaus mit Biberschwanzdachziegeln zu reparieren.</w:t>
         <w:br/>
-        <w:t>2. Wir ordnen die sofortige Vollziehung dieser Maßnahme an.</w:t>
+        <w:t>Die Erlaubnis für den Betrieb einer Musikkneipe in den Räumen der ehemaligen Gaststätte "Walfisch" in Kehl wird unter der Bedingung erteilt, dass die Herrentoilette entsprechend umgebaut wird. Bei Lärmbelästigungen in der Umgebung müssen Maßnahmen ergriffen werden.</w:t>
         <w:br/>
         <w:br/>
         <w:t>Begründung:</w:t>
         <w:br/>
-        <w:t>Sie sind als Forstrat zusammen mit Ihrem Bruder, dem Studenten Georg Konrad, Eigentümer des o.g. Fachwerkhauses. Ihr Haus stammt aus dem Jahre 1865. Das Haus hat die für die damalige Bauweise charakteristischen Wetterdächer sowie die typischen, vorragenden Balkenköpfe an den Erdgeschossbalken. Es ist mit den seinerzeit üblichen Biberschwanz-Dachziegeln gedeckt. Das Fachwerkhaus gehört zu den wenigen voll erhaltenen Exemplaren seiner Art am Oberrhein.</w:t>
+        <w:br/>
+        <w:t>Die Erlaubniserteilung erfolgt aufgrund der rechtlichen Voraussetzungen des § 12 GastG. Die Erlaubnispflicht ergibt sich aus § 2 GastG. Die Zuverlässigkeit des Antragstellers ist gemäß § 4 GastG geprüft worden und die Sachkunde gemäß § 5 GastG.</w:t>
         <w:br/>
         <w:br/>
-        <w:t>Durch einen Sturm wurden ca. 50 Biberschwanz-Dachziegel abgedeckt. Die Reparaturanordnung stützt sich auf § 1 Abs. 1 in Verbindung mit § 7 Abs. 1 Satz 1 DSchG. Danach können wir Maßnahmen anordnen, wenn ein Kulturdenkmal gefährdet ist.</w:t>
+        <w:t>Die Stadt Kehl hat gemäß § 12 GastG ein Ermessen, das nach § 40 LVwVfG ausgeübt wird. Die Erlaubniserteilung ist verhältnismäßig und ermessensgerecht, wenn die materiellen Voraussetzungen erfüllt sind und die öffentlichen Interessen nicht entgegenstehen.</w:t>
         <w:br/>
         <w:br/>
-        <w:t>Das Fachwerkhaus ist ein Kulturdenkmal. Es besteht nämlich nach § 2 Abs. 1 DSchG an dem Fachwerkhaus ein öffentliches Erhaltungsinteresse aus heimatgeschichtlichen Gründen. Das Haus stammt aus dem Jahr 1865 und hat die für die damalige Bauweise charakteristischen Wetterdächer sowie die typischen, vorragenden Balkenköpfe an den Erdgeschossbalken und ist mit den seinerzeit üblichen Biberschwanz-Dachziegeln gedeckt.</w:t>
+        <w:t>Es könnte eine Unmöglichkeit vorliegen, wenn die Herrentoilette nicht den Anforderungen entspricht. In diesem Fall könnte die Erlaubnis nur unter der Bedingung erteilt werden, dass die Toilette entsprechend umgebaut wird.</w:t>
         <w:br/>
         <w:br/>
-        <w:t>Das Kulturdenkmal ist gefährdet, da durch das beeinträchtigte Erscheinungsbild bereits ein Schaden entstanden ist. Der Sturm hat ca. 50 Biberschwanz-Dachziegel abgedeckt.</w:t>
-        <w:br/>
-        <w:br/>
-        <w:t>Sie sind verpflichtet, die Reparatur durchzuführen. Das ergibt sich aus § 7 Polizeigesetz (PolG), da Sie Eigentümer des Fachwerkhauses sind, von dem eine Gefährdung des Denkmals ausgeht. Ebenfalls nach denselben Vorschriften verpflichtet ist Ihr Bruder Georg Konrad, da dieser ebenfalls Eigentümer ist. Als Forstrat sind Sie leistungsfähiger als Ihr Bruder Georg und sind deshalb verpflichtet, die Kosten zu tragen.</w:t>
-        <w:br/>
-        <w:br/>
-        <w:t>Die Anordnung das Dach mit Biberschwanz-Dachziegeln zu reparieren ist angemessen, um die Ansehnlichkeit des Denkmals wiederherzustellen. Diese Anordnung ist auch erforderlich, da es kein milderes gleichgeeignetes Mittel gibt. Ethanitplatten wären zwar kostengünstiger, könnten aber nicht die Ansehnlichkeit wiederherstellen. Schließlich ist die Reparaturanordnung auch angemessen.</w:t>
-        <w:br/>
-        <w:br/>
-        <w:t>Ihr Nachteil steht nicht außer Verhältnis zu den Vorteilen für die Allgemeinheit. Das Interesse am Erhalt des Denkmals gewichtet durch Art. 3 C Landes Verfassung überwiegt Ihr Interesse bezüglich finanzieller Belastung und der Eigentumsrechte gewichtet durch Art. 14 GG.</w:t>
-        <w:br/>
-        <w:br/>
-        <w:t>Die Durchführung der Maßnahme ist Ihnen auch ohne die Mitwirkung Ihres Bruders Georg möglich. An sich hätte er als Miterbe nach § 2038 BGB mitzubestimmen, weil es sich bei der Reparaturanordnung jedoch um eine Notmaßnahme handelt, ist diese Mitbestimmung nicht notwendig. Im Hinblick auf den Verkaufswert des Fachwerkhauses ist es als Notmaßnahme wirtschaftlich vernünftig, das Dach mit Biberschwanz-Dachziegeln zu reparieren.</w:t>
+        <w:t>Die Erlaubnis ist bestimmt genug formuliert, um den Anforderungen des § 37 LVwVfG zu genügen.</w:t>
         <w:br/>
         <w:br/>
         <w:t>Rechtsbehelfsbelehrung:</w:t>
         <w:br/>
-        <w:t>Gegen die Dachdeckungsanordnung können Sie innerhalb eines Monats nach Bekanntgabe bei dem Landratsamt Ortenaukreis, Badstraße 22, 77652 Offenburg Widerspruch einlegen. (§37 (6) LVwVfG (§70 VwGO))</w:t>
         <w:br/>
-        <w:br/>
-        <w:t>Gegen die Anordnung der sofortigen Vollziehung können Sie den Antrag auf Wiederherstellung der aufschiebenden Wirkung beim Verwaltungsgericht Freiburg, Herbstburgerstraße 115, 79104 Freiburg stellen. (§ 80 Abs. 5 VwGO)</w:t>
+        <w:t>Gegen diesen Bescheid kann innerhalb eines Monats nach Bekanntgabe Widerspruch eingelegt werden (§ 70 VwGO). Der Widerspruch ist schriftlich oder zur Niederschrift beim Amt für öffentliche Ordnung der Stadt Kehl, Hauptstraße 1, 77694 Kehl, einzulegen.</w:t>
         <w:br/>
         <w:br/>
         <w:t>Unterschrift mit Grußformel:</w:t>
         <w:br/>
-        <w:t>Mit freundlichen Grüßen,</w:t>
+        <w:br/>
+        <w:t>Mit freundlichen Grüßen</w:t>
         <w:br/>
         <w:br/>
-        <w:t>[Name des Mitarbeiters]</w:t>
+        <w:t>[Name und Funktion des Unterzeichners]</w:t>
       </w:r>
     </w:p>
     <w:sectPr>

</xml_diff>

<commit_message>
first version of chat Tabs implemented
</commit_message>
<xml_diff>
--- a/backend/output_docs/Bescheid.docx
+++ b/backend/output_docs/Bescheid.docx
@@ -14,31 +14,25 @@
         <w:br/>
         <w:t>Tenor:</w:t>
         <w:br/>
-        <w:t>1. Sie sind verpflichtet, das Fachwerkhaus in Neuried, Lange Straße 12, mit Biberschwanz-Dachziegeln zu reparieren.</w:t>
+        <w:t>1. Sie sind als Eigentümer des Fachwerkhauses in Neuried, Lange Straße 12, verpflichtet, das Dach mit Biberschwanz-Dachziegeln zu reparieren.</w:t>
         <w:br/>
         <w:t>2. Die Reparaturanordnung ist sofort vollziehbar.</w:t>
         <w:br/>
         <w:br/>
         <w:t>Begründung:</w:t>
         <w:br/>
-        <w:t>Das Fachwerkhaus ist ein Kulturdenkmal im Sinne von § 2 Abs. 1 DSchG, da dessen Erhaltung aus heimatgeschichtlichen Gründen ein öffentliches Interesse besteht. Durch den Sturm wurden ca. 50 Biberschwanz-Dachziegel abgedeckt, wodurch eine Gefährdung des Denkmals vorliegt.</w:t>
+        <w:t>Das Fachwerkhaus stellt ein Kulturdenkmal dar, da es aus heimatgeschichtlichen Gründen ein öffentliches Interesse an seiner Erhaltung gibt (§ 2 Abs. 1 DSchG). Durch den Sturm wurden ca. 50 Biberschwanz-Dachziegel abgedeckt, wodurch eine Gefährdung des Denkmals vorliegt. Die Reparaturanordnung stützt sich auf § 1 Abs. 1 in Verbindung mit § 7 Abs. 1 Satz 1 DSchG sowie § 7 PolG.</w:t>
         <w:br/>
         <w:br/>
-        <w:t>Als Pflichtige kommen sowohl Sie als auch Ihr Bruder Georg Konrad in Betracht. Sie sind nach § 7 Abs. 1 Satz 1 DSchG und § 7 PolG als Eigentümer des Fachwerkhauses verpflichtet, von dem eine Gefahr ausgeht. Ihr Bruder Georg Konrad ist ebenfalls Eigentümer des Fachwerkhauses und somit nach denselben Vorschriften pflichtig.</w:t>
+        <w:t>Als Eigentümer des Fachwerkhauses sind Sie verpflichtet, die Reparatur durchzuführen. Eine kostengünstigere Reparatur mit Eternitplatten ist nicht geeignet, die Denkmalanforderungen zu erfüllen. Die Anordnung der BSD ist verhältnismäßig und ermessensgerecht, da der Vorteil für die Allgemeinheit durch die Ansehnlichkeit des Denkmals den finanziellen Nachteil für den Eigentümer überwiegt.</w:t>
         <w:br/>
         <w:br/>
-        <w:t>Die Anordnung der BSD ist verhältnismäßig und ermessensgerecht, da eine kostengünstigere Reparatur mit Eternitplatten nicht geeignet ist, die Denkmalanforderungen zu erfüllen. Der Vorteil für die Allgemeinheit durch die Ansehnlichkeit des Denkmals rechtfertigt den finanziellen Nachteil für den Eigentümer.</w:t>
-        <w:br/>
-        <w:br/>
-        <w:t>Eine privatrechtliche Unmöglichkeit liegt nicht vor, da Sie ohne die Mitwirkung Ihres Bruders handeln können und die Maßnahme als notwendige Erhaltungsmaßnahme anzusehen ist.</w:t>
-        <w:br/>
-        <w:br/>
-        <w:t>Die Anordnung ist bestimmt genug formuliert und entspricht den formellen Voraussetzungen.</w:t>
+        <w:t>Eine privatrechtliche Unmöglichkeit liegt nicht vor, da Sie ohne die Mitwirkung Ihres Bruders Georg Konrad handeln können. Eine Mitbestimmungspflicht nach § 2038 Abs. 1 Satz 1 BGB entfällt, da die Reparaturanordnung als notwendige Erhaltungsmaßnahme anzusehen ist (§ 2038 Abs. 1 Satz 2 Halbsatz 2 BGB).</w:t>
         <w:br/>
         <w:br/>
         <w:t>Rechtsbehelfsbelehrung:</w:t>
         <w:br/>
-        <w:t>Gegen die Dachdeckungsanordnung können Sie innerhalb eines Monats nach Bekanntgabe Widerspruch einlegen (§ 37 Abs. 6 LVwVfG, § 70 VwGO). Gegen die Anordnung der sofortigen Vollziehung können Sie den Antrag auf Wiederherstellung der aufschiebenden Wirkung beim Verwaltungsgericht stellen (§ 80 Abs. 5 VwGO).</w:t>
+        <w:t>Gegen die Reparaturanordnung können Sie innerhalb eines Monats nach Bekanntgabe Widerspruch einlegen (§ 37 Abs. 6 LVwVfG). Gegen die Anordnung der sofortigen Vollziehung können Sie den Antrag auf Wiederherstellung der aufschiebenden Wirkung beim Verwaltungsgericht Freiburg stellen (§ 80 Abs. 5 VwGO).</w:t>
         <w:br/>
         <w:br/>
         <w:t>Unterschrift mit Grußformel:</w:t>

</xml_diff>

<commit_message>
build deployed to backend
</commit_message>
<xml_diff>
--- a/backend/output_docs/Bescheid.docx
+++ b/backend/output_docs/Bescheid.docx
@@ -6,41 +6,87 @@
       <w:r>
         <w:t>Einleitung:</w:t>
         <w:br/>
-        <w:t>Sehr geehrter Herr Konrad,</w:t>
+        <w:br/>
+        <w:t>Landratsamt Ortenaukreis</w:t>
+        <w:br/>
+        <w:t>Herrn Franz Konrad</w:t>
+        <w:br/>
+        <w:t>Sachbearbeiter</w:t>
         <w:br/>
         <w:br/>
-        <w:t>nach Prüfung des Sachverhalts und unter Berücksichtigung der rechtlichen Voraussetzungen ergeht folgender Bescheid:</w:t>
+        <w:t>Reparatur Ihres Fachwerkhauses in Neuried, Lange Straße 12</w:t>
+        <w:br/>
+        <w:br/>
+        <w:t>Sehr geehrter Herr Konrad,</w:t>
         <w:br/>
         <w:br/>
         <w:t>Tenor:</w:t>
         <w:br/>
-        <w:t>1. Sie sind als Eigentümer des Fachwerkhauses in Neuried, Lange Straße 12, verpflichtet, das Dach mit Biberschwanz-Dachziegeln zu reparieren.</w:t>
         <w:br/>
-        <w:t>2. Die Reparaturanordnung ist sofort vollziehbar.</w:t>
+        <w:t>Es wird angeordnet, dass Sie Ihr Fachwerkhaus mit Biberschwanzdachziegeln reparieren müssen.</w:t>
+        <w:br/>
+        <w:br/>
+        <w:t>Die Anordnung der sofortigen Vollziehung dieser Maßnahme wird hiermit angeordnet.</w:t>
         <w:br/>
         <w:br/>
         <w:t>Begründung:</w:t>
         <w:br/>
-        <w:t>Das Fachwerkhaus stellt ein Kulturdenkmal dar, da es aus heimatgeschichtlichen Gründen ein öffentliches Interesse an seiner Erhaltung gibt (§ 2 Abs. 1 DSchG). Durch den Sturm wurden ca. 50 Biberschwanz-Dachziegel abgedeckt, wodurch eine Gefährdung des Denkmals vorliegt. Die Reparaturanordnung stützt sich auf § 1 Abs. 1 in Verbindung mit § 7 Abs. 1 Satz 1 DSchG sowie § 7 PolG.</w:t>
+        <w:br/>
+        <w:t>Sie sind als Forstrat zusammen mit Ihrem Bruder, dem Studenten Georg Konrad, Eigentümer des o.g. Fachwerkhauses. Ihr Haus stammt aus dem Jahre 1865. Das Haus hat die für die damalige Bauweise charakteristischen Wetterdächer sowie die typischen, vorragenden Balkenköpfe an den Erdgeschossbalken. Es ist mit den seinerzeit üblichen Biberschwanz-Dachziegeln gedeckt. Das Fachwerkhaus gehört zu den wenigen voll erhaltenen Exemplaren seiner Art am Oberrhein.</w:t>
         <w:br/>
         <w:br/>
-        <w:t>Als Eigentümer des Fachwerkhauses sind Sie verpflichtet, die Reparatur durchzuführen. Eine kostengünstigere Reparatur mit Eternitplatten ist nicht geeignet, die Denkmalanforderungen zu erfüllen. Die Anordnung der BSD ist verhältnismäßig und ermessensgerecht, da der Vorteil für die Allgemeinheit durch die Ansehnlichkeit des Denkmals den finanziellen Nachteil für den Eigentümer überwiegt.</w:t>
+        <w:t>Durch einen Sturm wurden ca. 50 Biberschwanz-Dachziegel abgedeckt.</w:t>
         <w:br/>
         <w:br/>
-        <w:t>Eine privatrechtliche Unmöglichkeit liegt nicht vor, da Sie ohne die Mitwirkung Ihres Bruders Georg Konrad handeln können. Eine Mitbestimmungspflicht nach § 2038 Abs. 1 Satz 1 BGB entfällt, da die Reparaturanordnung als notwendige Erhaltungsmaßnahme anzusehen ist (§ 2038 Abs. 1 Satz 2 Halbsatz 2 BGB).</w:t>
+        <w:t>Die Reparaturanordnung stützt sich auf § 1 Abs. 1 in Verbindung mit § 7 Abs. 1 Denkmalschutzgesetz (DSchG). Danach können wir Maßnahmen anordnen, wenn ein Kulturdenkmal gefährdet ist.</w:t>
+        <w:br/>
+        <w:br/>
+        <w:t>Das Fachwerkhaus ist ein Kulturdenkmal. Es besteht nämlich nach § 2 Abs. 1 DSchG an dem Fachwerkhaus ein öffentliches Erhaltungsinteresse aus heimatgeschichtlichen Gründen. Das Haus stammt aus dem Jahr 1865 und hat die für die damalige Bauweise charakteristischen Wetterdächer sowie die typischen, vorragenden Balkenköpfe an den Erdgeschossbalken und ist mit den seinerzeit üblichen Biberschwanz-Dachziegeln gedeckt.</w:t>
+        <w:br/>
+        <w:br/>
+        <w:t>Das Kulturdenkmal ist gefährdet, da durch das beeinträchtigte Erscheinungsbild bereits ein Schaden entstanden ist. Der Sturm hat ca. 50 Biberschwanz-Dachziegel abgedeckt.</w:t>
+        <w:br/>
+        <w:br/>
+        <w:t>Sie sind verpflichtet, die Reparatur durchzuführen.</w:t>
+        <w:br/>
+        <w:br/>
+        <w:t>Das ergibt sich aus § 7 Polizeigesetz (PolG), da Sie Eigentümer des Fachwerkhauses sind, von dem eine Gefährdung des Denkmals ausgeht.</w:t>
+        <w:br/>
+        <w:br/>
+        <w:t>Ebenfalls nach denselben Vorschriften verpflichtet, ist Ihr Bruder Georg Konrad, da dieser ebenfalls Eigentümer ist. Als Forstrat sind Sie leistungsfähiger als Ihr Bruder Georg und sind deshalb verpflichtet, die Kosten zu tragen.</w:t>
+        <w:br/>
+        <w:br/>
+        <w:t>Uns ist hier Ermessen eingeräumt, wobei wir als gesetzliche Grenze im Sinne von § 40 Landesverwaltungsverfahrensgesetz die Verhältnismäßigkeit nach Art. 20 Abs. 3 GG beachtet haben.</w:t>
+        <w:br/>
+        <w:br/>
+        <w:t>Die Anordnung das Dach mit Biberschwanz-Dachziegeln zu reparieren ist angemessen, um die Ansehnlichkeit des Denkmals herbeizuführen. Diese Anordnung ist auch erforderlich, da es kein milderes gleichgeeignetes Mittel gibt. Ethanitplatten wären zwar kostengünstiger, könnten aber nicht die Ansehnlichkeit wieder herstellen. Schließlich ist die Reparaturanordnung auch angemessen.</w:t>
+        <w:br/>
+        <w:br/>
+        <w:t>Ihr Nachteil steht nicht außer Verhältnis zu den Vorteilen für die Allgemeinheit. Das Interesse am Erhalt des Denkmals gewichtet durch Art. 3 C Landes Verfassung überwiegt Ihr Interesse bezüglich finanzieller Belastung und der Eigentumsrechte gewichtet durch Art. 14 GG.</w:t>
+        <w:br/>
+        <w:br/>
+        <w:t>Die Durchführung der Maßnahme ist Ihnen auch ohne die Mitwirkung Ihres Bruders Georg möglich ist. An sich hätte er als Miterbe nach § 2038 BGB mitzubestimmen, weil es sich bei der Reparaturanordnung jedoch um eine Notmaßnahme handelt, ist diese Mitbestimmung nicht notwendig. Im Hinblick auf den Verkaufswert des Fachwerkhauses ist es als Notmaßnahme wirtschaftlich vernünftig das Dach mit Biberschwanz-Dachziegeln zu reparieren.</w:t>
+        <w:br/>
+        <w:br/>
+        <w:t>Als Rechtsgrundlage für die Anordnung dient § 80 Abs. 2 Satz 1 Nr. 4. Landesverwaltungsverfahrensgesetz.</w:t>
         <w:br/>
         <w:br/>
         <w:t>Rechtsbehelfsbelehrung:</w:t>
         <w:br/>
-        <w:t>Gegen die Reparaturanordnung können Sie innerhalb eines Monats nach Bekanntgabe Widerspruch einlegen (§ 37 Abs. 6 LVwVfG). Gegen die Anordnung der sofortigen Vollziehung können Sie den Antrag auf Wiederherstellung der aufschiebenden Wirkung beim Verwaltungsgericht Freiburg stellen (§ 80 Abs. 5 VwGO).</w:t>
+        <w:br/>
+        <w:t>Gegen die Dachdeckungsanordnung können Sie innerhalb eines Monats nach Bekanntgabe bei dem Landratsamt Ortenaukreis, Badstraße 22, 77652 Offenburg Widerspruch einlegen. (§37 (6) LVwVfG (§70 VwGO))</w:t>
+        <w:br/>
+        <w:br/>
+        <w:t>Gegen die Anordnung der sofortigen Vollziehung können Sie den Antrag auf Wiederherstellung der aufschiebenden Wirkung beim Verwaltungsgericht Freiburg, Herbstburgerstraße 115, 79104 Freiburg stellen. (§ 80 Abs. 5 VwGO)</w:t>
         <w:br/>
         <w:br/>
         <w:t>Unterschrift mit Grußformel:</w:t>
         <w:br/>
+        <w:br/>
         <w:t>Mit freundlichen Grüßen,</w:t>
         <w:br/>
         <w:br/>
-        <w:t>[Name des Sachbearbeiters]</w:t>
+        <w:t>Lisa Brunzel</w:t>
       </w:r>
     </w:p>
     <w:sectPr>

</xml_diff>